<commit_message>
Modified module02 homework in biostats-2
</commit_message>
<xml_diff>
--- a/biostats-2/module02/simon-5502-02-multiple-linear-regression.docx
+++ b/biostats-2/module02/simon-5502-02-multiple-linear-regression.docx
@@ -151,7 +151,45 @@
           <w:sz w:val="24"/>
           <w:szCs w:val="24"/>
         </w:rPr>
-        <w:t xml:space="preserve">2. </w:t>
+        <w:t>2. Import the file sleep.txt into SPSS. Refer to the data dictionary if needed. Some of the variables may be misidentified as strings rather than numeric, so please check your data carefully after importing it. Display the first ten rows of data below.</w:t>
+      </w:r>
+    </w:p>
+    <w:p>
+      <w:pPr>
+        <w:rPr>
+          <w:rFonts w:ascii="Times New Roman" w:hAnsi="Times New Roman" w:cs="Times New Roman"/>
+          <w:color w:val="C00000"/>
+          <w:sz w:val="24"/>
+          <w:szCs w:val="24"/>
+        </w:rPr>
+      </w:pPr>
+    </w:p>
+    <w:p>
+      <w:pPr>
+        <w:rPr>
+          <w:rFonts w:ascii="Times New Roman" w:hAnsi="Times New Roman" w:cs="Times New Roman"/>
+          <w:color w:val="C00000"/>
+          <w:sz w:val="24"/>
+          <w:szCs w:val="24"/>
+        </w:rPr>
+      </w:pPr>
+      <w:r>
+        <w:rPr>
+          <w:rFonts w:ascii="Times New Roman" w:hAnsi="Times New Roman" w:cs="Times New Roman"/>
+          <w:color w:val="C00000"/>
+          <w:sz w:val="24"/>
+          <w:szCs w:val="24"/>
+        </w:rPr>
+        <w:t>3</w:t>
+      </w:r>
+      <w:r>
+        <w:rPr>
+          <w:rFonts w:ascii="Times New Roman" w:hAnsi="Times New Roman" w:cs="Times New Roman"/>
+          <w:color w:val="C00000"/>
+          <w:sz w:val="24"/>
+          <w:szCs w:val="24"/>
+        </w:rPr>
+        <w:t xml:space="preserve">. </w:t>
       </w:r>
       <w:r>
         <w:rPr>
@@ -189,7 +227,16 @@
           <w:sz w:val="24"/>
           <w:szCs w:val="24"/>
         </w:rPr>
-        <w:t xml:space="preserve">3. </w:t>
+        <w:t>4</w:t>
+      </w:r>
+      <w:r>
+        <w:rPr>
+          <w:rFonts w:ascii="Times New Roman" w:hAnsi="Times New Roman" w:cs="Times New Roman"/>
+          <w:color w:val="C00000"/>
+          <w:sz w:val="24"/>
+          <w:szCs w:val="24"/>
+        </w:rPr>
+        <w:t xml:space="preserve">. </w:t>
       </w:r>
       <w:r>
         <w:rPr>
@@ -218,56 +265,45 @@
           <w:sz w:val="24"/>
           <w:szCs w:val="24"/>
         </w:rPr>
-        <w:t xml:space="preserve"> </w:t>
-      </w:r>
-      <w:proofErr w:type="gramStart"/>
-      <w:r>
-        <w:rPr>
-          <w:rFonts w:ascii="Times New Roman" w:hAnsi="Times New Roman" w:cs="Times New Roman"/>
-          <w:color w:val="C00000"/>
-          <w:sz w:val="24"/>
-          <w:szCs w:val="24"/>
-        </w:rPr>
-        <w:t>objection</w:t>
-      </w:r>
-      <w:proofErr w:type="gramEnd"/>
-      <w:r>
-        <w:rPr>
-          <w:rFonts w:ascii="Times New Roman" w:hAnsi="Times New Roman" w:cs="Times New Roman"/>
-          <w:color w:val="C00000"/>
-          <w:sz w:val="24"/>
-          <w:szCs w:val="24"/>
-        </w:rPr>
-        <w:t xml:space="preserve"> and display an analysis of variance table. Interpret the F-ratio and p-value associated with this table.</w:t>
-      </w:r>
-    </w:p>
-    <w:p>
-      <w:pPr>
-        <w:rPr>
-          <w:rFonts w:ascii="Times New Roman" w:hAnsi="Times New Roman" w:cs="Times New Roman"/>
-          <w:color w:val="C00000"/>
-          <w:sz w:val="24"/>
-          <w:szCs w:val="24"/>
-        </w:rPr>
-      </w:pPr>
-    </w:p>
-    <w:p>
-      <w:pPr>
-        <w:rPr>
-          <w:rFonts w:ascii="Times New Roman" w:hAnsi="Times New Roman" w:cs="Times New Roman"/>
-          <w:color w:val="C00000"/>
-          <w:sz w:val="24"/>
-          <w:szCs w:val="24"/>
-        </w:rPr>
-      </w:pPr>
-      <w:r>
-        <w:rPr>
-          <w:rFonts w:ascii="Times New Roman" w:hAnsi="Times New Roman" w:cs="Times New Roman"/>
-          <w:color w:val="C00000"/>
-          <w:sz w:val="24"/>
-          <w:szCs w:val="24"/>
-        </w:rPr>
-        <w:t xml:space="preserve">4. </w:t>
+        <w:t xml:space="preserve"> objection and display an analysis of variance table. Interpret the F-ratio and p-value associated with this table.</w:t>
+      </w:r>
+    </w:p>
+    <w:p>
+      <w:pPr>
+        <w:rPr>
+          <w:rFonts w:ascii="Times New Roman" w:hAnsi="Times New Roman" w:cs="Times New Roman"/>
+          <w:color w:val="C00000"/>
+          <w:sz w:val="24"/>
+          <w:szCs w:val="24"/>
+        </w:rPr>
+      </w:pPr>
+    </w:p>
+    <w:p>
+      <w:pPr>
+        <w:rPr>
+          <w:rFonts w:ascii="Times New Roman" w:hAnsi="Times New Roman" w:cs="Times New Roman"/>
+          <w:color w:val="C00000"/>
+          <w:sz w:val="24"/>
+          <w:szCs w:val="24"/>
+        </w:rPr>
+      </w:pPr>
+      <w:r>
+        <w:rPr>
+          <w:rFonts w:ascii="Times New Roman" w:hAnsi="Times New Roman" w:cs="Times New Roman"/>
+          <w:color w:val="C00000"/>
+          <w:sz w:val="24"/>
+          <w:szCs w:val="24"/>
+        </w:rPr>
+        <w:t>5</w:t>
+      </w:r>
+      <w:r>
+        <w:rPr>
+          <w:rFonts w:ascii="Times New Roman" w:hAnsi="Times New Roman" w:cs="Times New Roman"/>
+          <w:color w:val="C00000"/>
+          <w:sz w:val="24"/>
+          <w:szCs w:val="24"/>
+        </w:rPr>
+        <w:t xml:space="preserve">. </w:t>
       </w:r>
       <w:r>
         <w:rPr>
@@ -305,7 +341,16 @@
           <w:sz w:val="24"/>
           <w:szCs w:val="24"/>
         </w:rPr>
-        <w:t xml:space="preserve">5. </w:t>
+        <w:t>6</w:t>
+      </w:r>
+      <w:r>
+        <w:rPr>
+          <w:rFonts w:ascii="Times New Roman" w:hAnsi="Times New Roman" w:cs="Times New Roman"/>
+          <w:color w:val="C00000"/>
+          <w:sz w:val="24"/>
+          <w:szCs w:val="24"/>
+        </w:rPr>
+        <w:t xml:space="preserve">. </w:t>
       </w:r>
       <w:r>
         <w:rPr>
@@ -343,7 +388,16 @@
           <w:sz w:val="24"/>
           <w:szCs w:val="24"/>
         </w:rPr>
-        <w:t xml:space="preserve">6. </w:t>
+        <w:t>7</w:t>
+      </w:r>
+      <w:r>
+        <w:rPr>
+          <w:rFonts w:ascii="Times New Roman" w:hAnsi="Times New Roman" w:cs="Times New Roman"/>
+          <w:color w:val="C00000"/>
+          <w:sz w:val="24"/>
+          <w:szCs w:val="24"/>
+        </w:rPr>
+        <w:t xml:space="preserve">. </w:t>
       </w:r>
       <w:r>
         <w:rPr>
@@ -381,7 +435,16 @@
           <w:sz w:val="24"/>
           <w:szCs w:val="24"/>
         </w:rPr>
-        <w:t xml:space="preserve">7. </w:t>
+        <w:t>8</w:t>
+      </w:r>
+      <w:r>
+        <w:rPr>
+          <w:rFonts w:ascii="Times New Roman" w:hAnsi="Times New Roman" w:cs="Times New Roman"/>
+          <w:color w:val="C00000"/>
+          <w:sz w:val="24"/>
+          <w:szCs w:val="24"/>
+        </w:rPr>
+        <w:t xml:space="preserve">. </w:t>
       </w:r>
       <w:r>
         <w:rPr>

</xml_diff>